<commit_message>
add example and update template
</commit_message>
<xml_diff>
--- a/Round 3-template.docx
+++ b/Round 3-template.docx
@@ -2,6 +2,12 @@
 <file path=word/document.xml><?xml version="1.0" encoding="utf-8"?>
 <w:document xmlns:wpc="http://schemas.microsoft.com/office/word/2010/wordprocessingCanvas" xmlns:cx="http://schemas.microsoft.com/office/drawing/2014/chartex" xmlns:cx1="http://schemas.microsoft.com/office/drawing/2015/9/8/chartex" xmlns:cx2="http://schemas.microsoft.com/office/drawing/2015/10/21/chartex" xmlns:cx3="http://schemas.microsoft.com/office/drawing/2016/5/9/chartex" xmlns:cx4="http://schemas.microsoft.com/office/drawing/2016/5/10/chartex" xmlns:cx5="http://schemas.microsoft.com/office/drawing/2016/5/11/chartex" xmlns:cx6="http://schemas.microsoft.com/office/drawing/2016/5/12/chartex" xmlns:cx7="http://schemas.microsoft.com/office/drawing/2016/5/13/chartex" xmlns:cx8="http://schemas.microsoft.com/office/drawing/2016/5/14/chartex" xmlns:mc="http://schemas.openxmlformats.org/markup-compatibility/2006" xmlns:aink="http://schemas.microsoft.com/office/drawing/2016/ink" xmlns:am3d="http://schemas.microsoft.com/office/drawing/2017/model3d" xmlns:o="urn:schemas-microsoft-com:office:office" xmlns:oel="http://schemas.microsoft.com/office/2019/extlst" xmlns:r="http://schemas.openxmlformats.org/officeDocument/2006/relationships" xmlns:m="http://schemas.openxmlformats.org/officeDocument/2006/math" xmlns:v="urn:schemas-microsoft-com:vml" xmlns:wp14="http://schemas.microsoft.com/office/word/2010/wordprocessingDrawing" xmlns:wp="http://schemas.openxmlformats.org/drawingml/2006/wordprocessingDrawing" xmlns:w10="urn:schemas-microsoft-com:office:word" xmlns:w="http://schemas.openxmlformats.org/wordprocessingml/2006/main" xmlns:w14="http://schemas.microsoft.com/office/word/2010/wordml" xmlns:w15="http://schemas.microsoft.com/office/word/2012/wordml" xmlns:w16cex="http://schemas.microsoft.com/office/word/2018/wordml/cex" xmlns:w16cid="http://schemas.microsoft.com/office/word/2016/wordml/cid" xmlns:w16="http://schemas.microsoft.com/office/word/2018/wordml" xmlns:w16du="http://schemas.microsoft.com/office/word/2023/wordml/word16du" xmlns:w16sdtdh="http://schemas.microsoft.com/office/word/2020/wordml/sdtdatahash" xmlns:w16se="http://schemas.microsoft.com/office/word/2015/wordml/symex" xmlns:wpg="http://schemas.microsoft.com/office/word/2010/wordprocessingGroup" xmlns:wpi="http://schemas.microsoft.com/office/word/2010/wordprocessingInk" xmlns:wne="http://schemas.microsoft.com/office/word/2006/wordml" xmlns:wps="http://schemas.microsoft.com/office/word/2010/wordprocessingShape" mc:Ignorable="w14 w15 w16se w16cid w16 w16cex w16sdtdh wp14">
   <w:body>
+    <w:p>
+      <w:r>
+        <w:t>Please mark an “X” in the relevant cell if the pattern is relevant to a given level. Feel free to leave comments in the cell as well if you wish to share further insights.</w:t>
+      </w:r>
+    </w:p>
+    <w:p/>
     <w:tbl>
       <w:tblPr>
         <w:tblStyle w:val="TableGrid"/>
@@ -11,8 +17,8 @@
       </w:tblPr>
       <w:tblGrid>
         <w:gridCol w:w="709"/>
-        <w:gridCol w:w="1985"/>
-        <w:gridCol w:w="3402"/>
+        <w:gridCol w:w="2411"/>
+        <w:gridCol w:w="2976"/>
         <w:gridCol w:w="2410"/>
         <w:gridCol w:w="2454"/>
         <w:gridCol w:w="2366"/>
@@ -29,12 +35,16 @@
               <w:rPr>
                 <w:b/>
                 <w:bCs/>
+                <w:sz w:val="20"/>
+                <w:szCs w:val="20"/>
               </w:rPr>
             </w:pPr>
             <w:r>
               <w:rPr>
                 <w:b/>
                 <w:bCs/>
+                <w:sz w:val="20"/>
+                <w:szCs w:val="20"/>
               </w:rPr>
               <w:t>ID</w:t>
             </w:r>
@@ -42,7 +52,7 @@
         </w:tc>
         <w:tc>
           <w:tcPr>
-            <w:tcW w:w="1985" w:type="dxa"/>
+            <w:tcW w:w="2411" w:type="dxa"/>
           </w:tcPr>
           <w:p>
             <w:pPr>
@@ -50,12 +60,16 @@
               <w:rPr>
                 <w:b/>
                 <w:bCs/>
+                <w:sz w:val="20"/>
+                <w:szCs w:val="20"/>
               </w:rPr>
             </w:pPr>
             <w:r>
               <w:rPr>
                 <w:b/>
                 <w:bCs/>
+                <w:sz w:val="20"/>
+                <w:szCs w:val="20"/>
               </w:rPr>
               <w:t>Pattern name</w:t>
             </w:r>
@@ -63,7 +77,7 @@
         </w:tc>
         <w:tc>
           <w:tcPr>
-            <w:tcW w:w="3402" w:type="dxa"/>
+            <w:tcW w:w="2976" w:type="dxa"/>
           </w:tcPr>
           <w:p>
             <w:pPr>
@@ -71,113 +85,123 @@
               <w:rPr>
                 <w:b/>
                 <w:bCs/>
+                <w:sz w:val="20"/>
+                <w:szCs w:val="20"/>
               </w:rPr>
             </w:pPr>
             <w:r>
               <w:rPr>
                 <w:b/>
                 <w:bCs/>
-              </w:rPr>
-              <w:t xml:space="preserve">Level 1- </w:t>
+                <w:sz w:val="20"/>
+                <w:szCs w:val="20"/>
+              </w:rPr>
+              <w:t>Level 1</w:t>
             </w:r>
             <w:r>
               <w:rPr>
                 <w:b/>
                 <w:bCs/>
-              </w:rPr>
-              <w:t>Organization</w:t>
-            </w:r>
-          </w:p>
-          <w:p>
-            <w:pPr>
-              <w:jc w:val="center"/>
+                <w:sz w:val="20"/>
+                <w:szCs w:val="20"/>
+              </w:rPr>
+              <w:t xml:space="preserve"> </w:t>
+            </w:r>
+            <w:r>
               <w:rPr>
                 <w:b/>
                 <w:bCs/>
-              </w:rPr>
-            </w:pPr>
+                <w:sz w:val="20"/>
+                <w:szCs w:val="20"/>
+              </w:rPr>
+              <w:t xml:space="preserve">- </w:t>
+            </w:r>
             <w:r>
               <w:rPr>
                 <w:b/>
                 <w:bCs/>
-              </w:rPr>
-              <w:t>Environment</w:t>
-            </w:r>
-          </w:p>
-        </w:tc>
-        <w:tc>
-          <w:tcPr>
-            <w:tcW w:w="2410" w:type="dxa"/>
-          </w:tcPr>
+                <w:sz w:val="20"/>
+                <w:szCs w:val="20"/>
+              </w:rPr>
+              <w:t>Organization</w:t>
+            </w:r>
+          </w:p>
           <w:p>
             <w:pPr>
               <w:jc w:val="center"/>
               <w:rPr>
                 <w:b/>
                 <w:bCs/>
+                <w:sz w:val="20"/>
+                <w:szCs w:val="20"/>
               </w:rPr>
             </w:pPr>
             <w:r>
               <w:rPr>
                 <w:b/>
                 <w:bCs/>
-              </w:rPr>
-              <w:t xml:space="preserve">Level 2- </w:t>
-            </w:r>
-            <w:r>
+                <w:sz w:val="20"/>
+                <w:szCs w:val="20"/>
+              </w:rPr>
+              <w:t>Environment</w:t>
+            </w:r>
+          </w:p>
+        </w:tc>
+        <w:tc>
+          <w:tcPr>
+            <w:tcW w:w="2410" w:type="dxa"/>
+          </w:tcPr>
+          <w:p>
+            <w:pPr>
+              <w:jc w:val="center"/>
               <w:rPr>
                 <w:b/>
                 <w:bCs/>
-              </w:rPr>
-              <w:t>Executive management</w:t>
-            </w:r>
-          </w:p>
-        </w:tc>
-        <w:tc>
-          <w:tcPr>
-            <w:tcW w:w="2454" w:type="dxa"/>
-          </w:tcPr>
-          <w:p>
-            <w:pPr>
-              <w:jc w:val="center"/>
+                <w:sz w:val="20"/>
+                <w:szCs w:val="20"/>
+              </w:rPr>
+            </w:pPr>
+            <w:r>
               <w:rPr>
                 <w:b/>
                 <w:bCs/>
-              </w:rPr>
-            </w:pPr>
+                <w:sz w:val="20"/>
+                <w:szCs w:val="20"/>
+              </w:rPr>
+              <w:t>Level 2</w:t>
+            </w:r>
             <w:r>
               <w:rPr>
                 <w:b/>
                 <w:bCs/>
-              </w:rPr>
-              <w:t>Level 3- Middle Management</w:t>
-            </w:r>
-          </w:p>
-        </w:tc>
-        <w:tc>
-          <w:tcPr>
-            <w:tcW w:w="2366" w:type="dxa"/>
-          </w:tcPr>
-          <w:p>
-            <w:pPr>
-              <w:jc w:val="center"/>
+                <w:sz w:val="20"/>
+                <w:szCs w:val="20"/>
+              </w:rPr>
+              <w:t xml:space="preserve"> </w:t>
+            </w:r>
+            <w:r>
               <w:rPr>
                 <w:b/>
                 <w:bCs/>
-              </w:rPr>
-            </w:pPr>
+                <w:sz w:val="20"/>
+                <w:szCs w:val="20"/>
+              </w:rPr>
+              <w:t xml:space="preserve">- </w:t>
+            </w:r>
             <w:r>
               <w:rPr>
                 <w:b/>
                 <w:bCs/>
-              </w:rPr>
-              <w:t>Level 4- Team</w:t>
-            </w:r>
-          </w:p>
-        </w:tc>
-        <w:tc>
-          <w:tcPr>
-            <w:tcW w:w="2551" w:type="dxa"/>
+                <w:sz w:val="20"/>
+                <w:szCs w:val="20"/>
+              </w:rPr>
+              <w:t>Executive management</w:t>
+            </w:r>
+          </w:p>
+        </w:tc>
+        <w:tc>
+          <w:tcPr>
+            <w:tcW w:w="2454" w:type="dxa"/>
           </w:tcPr>
           <w:p>
             <w:pPr>
@@ -185,181 +209,420 @@
               <w:rPr>
                 <w:b/>
                 <w:bCs/>
+                <w:sz w:val="20"/>
+                <w:szCs w:val="20"/>
               </w:rPr>
             </w:pPr>
             <w:r>
               <w:rPr>
                 <w:b/>
                 <w:bCs/>
-              </w:rPr>
-              <w:t>Level 5- Individual</w:t>
+                <w:sz w:val="20"/>
+                <w:szCs w:val="20"/>
+              </w:rPr>
+              <w:t>Level 3</w:t>
+            </w:r>
+            <w:r>
+              <w:rPr>
+                <w:b/>
+                <w:bCs/>
+                <w:sz w:val="20"/>
+                <w:szCs w:val="20"/>
+              </w:rPr>
+              <w:t xml:space="preserve"> </w:t>
+            </w:r>
+            <w:r>
+              <w:rPr>
+                <w:b/>
+                <w:bCs/>
+                <w:sz w:val="20"/>
+                <w:szCs w:val="20"/>
+              </w:rPr>
+              <w:t>- Middle Management</w:t>
+            </w:r>
+          </w:p>
+        </w:tc>
+        <w:tc>
+          <w:tcPr>
+            <w:tcW w:w="2366" w:type="dxa"/>
+          </w:tcPr>
+          <w:p>
+            <w:pPr>
+              <w:jc w:val="center"/>
+              <w:rPr>
+                <w:b/>
+                <w:bCs/>
+                <w:sz w:val="20"/>
+                <w:szCs w:val="20"/>
+              </w:rPr>
+            </w:pPr>
+            <w:r>
+              <w:rPr>
+                <w:b/>
+                <w:bCs/>
+                <w:sz w:val="20"/>
+                <w:szCs w:val="20"/>
+              </w:rPr>
+              <w:t>Level 4</w:t>
+            </w:r>
+            <w:r>
+              <w:rPr>
+                <w:b/>
+                <w:bCs/>
+                <w:sz w:val="20"/>
+                <w:szCs w:val="20"/>
+              </w:rPr>
+              <w:t xml:space="preserve"> </w:t>
+            </w:r>
+            <w:r>
+              <w:rPr>
+                <w:b/>
+                <w:bCs/>
+                <w:sz w:val="20"/>
+                <w:szCs w:val="20"/>
+              </w:rPr>
+              <w:t>- Team</w:t>
+            </w:r>
+          </w:p>
+        </w:tc>
+        <w:tc>
+          <w:tcPr>
+            <w:tcW w:w="2551" w:type="dxa"/>
+          </w:tcPr>
+          <w:p>
+            <w:pPr>
+              <w:jc w:val="center"/>
+              <w:rPr>
+                <w:b/>
+                <w:bCs/>
+                <w:sz w:val="20"/>
+                <w:szCs w:val="20"/>
+              </w:rPr>
+            </w:pPr>
+            <w:r>
+              <w:rPr>
+                <w:b/>
+                <w:bCs/>
+                <w:sz w:val="20"/>
+                <w:szCs w:val="20"/>
+              </w:rPr>
+              <w:t>Level 5</w:t>
+            </w:r>
+            <w:r>
+              <w:rPr>
+                <w:b/>
+                <w:bCs/>
+                <w:sz w:val="20"/>
+                <w:szCs w:val="20"/>
+              </w:rPr>
+              <w:t xml:space="preserve"> </w:t>
+            </w:r>
+            <w:r>
+              <w:rPr>
+                <w:b/>
+                <w:bCs/>
+                <w:sz w:val="20"/>
+                <w:szCs w:val="20"/>
+              </w:rPr>
+              <w:t>- Individual</w:t>
             </w:r>
           </w:p>
         </w:tc>
       </w:tr>
       <w:tr>
+        <w:trPr>
+          <w:trHeight w:val="734"/>
+        </w:trPr>
         <w:tc>
           <w:tcPr>
             <w:tcW w:w="709" w:type="dxa"/>
           </w:tcPr>
           <w:p>
-            <w:r>
+            <w:pPr>
+              <w:rPr>
+                <w:sz w:val="20"/>
+                <w:szCs w:val="20"/>
+              </w:rPr>
+            </w:pPr>
+            <w:r>
+              <w:rPr>
+                <w:sz w:val="20"/>
+                <w:szCs w:val="20"/>
+              </w:rPr>
               <w:t>1</w:t>
             </w:r>
           </w:p>
         </w:tc>
         <w:tc>
           <w:tcPr>
-            <w:tcW w:w="1985" w:type="dxa"/>
-          </w:tcPr>
-          <w:p>
-            <w:r>
+            <w:tcW w:w="2411" w:type="dxa"/>
+          </w:tcPr>
+          <w:p>
+            <w:pPr>
+              <w:rPr>
+                <w:sz w:val="20"/>
+                <w:szCs w:val="20"/>
+              </w:rPr>
+            </w:pPr>
+            <w:r>
+              <w:rPr>
+                <w:sz w:val="20"/>
+                <w:szCs w:val="20"/>
+              </w:rPr>
               <w:t>Manifesto for Change</w:t>
             </w:r>
           </w:p>
         </w:tc>
         <w:tc>
           <w:tcPr>
-            <w:tcW w:w="3402" w:type="dxa"/>
-          </w:tcPr>
-          <w:p/>
-          <w:p>
-            <w:r>
-              <w:t>&lt;Please provide a brief explanation of how pattern 1 applies at the organization level and why – if applicable – leave blank if it doesn’t apply&gt;</w:t>
-            </w:r>
-          </w:p>
-          <w:p/>
-          <w:p/>
-          <w:p/>
+            <w:tcW w:w="2976" w:type="dxa"/>
+          </w:tcPr>
+          <w:p>
+            <w:pPr>
+              <w:rPr>
+                <w:i/>
+                <w:iCs/>
+                <w:sz w:val="20"/>
+                <w:szCs w:val="20"/>
+              </w:rPr>
+            </w:pPr>
+            <w:r>
+              <w:rPr>
+                <w:i/>
+                <w:iCs/>
+                <w:sz w:val="20"/>
+                <w:szCs w:val="20"/>
+                <w:highlight w:val="yellow"/>
+              </w:rPr>
+              <w:t>Mark “X” if relevant. Feel free to leave a comment if you wish to share further insights.</w:t>
+            </w:r>
+          </w:p>
         </w:tc>
         <w:tc>
           <w:tcPr>
             <w:tcW w:w="2410" w:type="dxa"/>
           </w:tcPr>
-          <w:p/>
-          <w:p>
-            <w:r>
-              <w:t xml:space="preserve">&lt;Please provide a brief explanation of how pattern 1 applies at the </w:t>
-            </w:r>
-            <w:r>
-              <w:t>executive management</w:t>
-            </w:r>
-            <w:r>
-              <w:t xml:space="preserve"> level and why – if applicable – leave blank if it doesn’t apply&gt;</w:t>
-            </w:r>
-          </w:p>
-          <w:p/>
-          <w:p/>
-          <w:p/>
+          <w:p>
+            <w:pPr>
+              <w:rPr>
+                <w:sz w:val="20"/>
+                <w:szCs w:val="20"/>
+              </w:rPr>
+            </w:pPr>
+          </w:p>
+          <w:p>
+            <w:pPr>
+              <w:rPr>
+                <w:sz w:val="20"/>
+                <w:szCs w:val="20"/>
+              </w:rPr>
+            </w:pPr>
+          </w:p>
+          <w:p>
+            <w:pPr>
+              <w:rPr>
+                <w:sz w:val="20"/>
+                <w:szCs w:val="20"/>
+              </w:rPr>
+            </w:pPr>
+          </w:p>
+          <w:p>
+            <w:pPr>
+              <w:rPr>
+                <w:sz w:val="20"/>
+                <w:szCs w:val="20"/>
+              </w:rPr>
+            </w:pPr>
+          </w:p>
         </w:tc>
         <w:tc>
           <w:tcPr>
             <w:tcW w:w="2454" w:type="dxa"/>
           </w:tcPr>
-          <w:p/>
-          <w:p>
-            <w:r>
-              <w:t xml:space="preserve">&lt;Please provide a brief explanation of how pattern 1 applies at the </w:t>
-            </w:r>
-            <w:r>
-              <w:t>middle</w:t>
-            </w:r>
-            <w:r>
-              <w:t xml:space="preserve"> management level and why – if applicable – leave blank if it doesn’t apply&gt;</w:t>
-            </w:r>
-          </w:p>
-          <w:p/>
+          <w:p>
+            <w:pPr>
+              <w:rPr>
+                <w:sz w:val="20"/>
+                <w:szCs w:val="20"/>
+              </w:rPr>
+            </w:pPr>
+          </w:p>
+          <w:p>
+            <w:pPr>
+              <w:rPr>
+                <w:sz w:val="20"/>
+                <w:szCs w:val="20"/>
+              </w:rPr>
+            </w:pPr>
+          </w:p>
         </w:tc>
         <w:tc>
           <w:tcPr>
             <w:tcW w:w="2366" w:type="dxa"/>
           </w:tcPr>
-          <w:p/>
-          <w:p>
-            <w:r>
-              <w:t xml:space="preserve">&lt;Please provide a brief explanation of how pattern 1 applies at the </w:t>
-            </w:r>
-            <w:r>
-              <w:t>team</w:t>
-            </w:r>
-            <w:r>
-              <w:t xml:space="preserve"> level and why – if applicable – leave blank if it doesn’t apply&gt;</w:t>
-            </w:r>
-          </w:p>
-          <w:p/>
+          <w:p>
+            <w:pPr>
+              <w:rPr>
+                <w:sz w:val="20"/>
+                <w:szCs w:val="20"/>
+              </w:rPr>
+            </w:pPr>
+          </w:p>
+          <w:p>
+            <w:pPr>
+              <w:rPr>
+                <w:sz w:val="20"/>
+                <w:szCs w:val="20"/>
+              </w:rPr>
+            </w:pPr>
+          </w:p>
         </w:tc>
         <w:tc>
           <w:tcPr>
             <w:tcW w:w="2551" w:type="dxa"/>
           </w:tcPr>
-          <w:p/>
-          <w:p>
-            <w:r>
-              <w:t xml:space="preserve">&lt;Please provide a brief explanation of how pattern 1 applies at the </w:t>
-            </w:r>
-            <w:r>
-              <w:t>individual</w:t>
-            </w:r>
-            <w:r>
-              <w:t xml:space="preserve"> level and why – if applicable – leave blank if it doesn’t apply&gt;</w:t>
-            </w:r>
-          </w:p>
-          <w:p/>
+          <w:p>
+            <w:pPr>
+              <w:rPr>
+                <w:sz w:val="20"/>
+                <w:szCs w:val="20"/>
+              </w:rPr>
+            </w:pPr>
+          </w:p>
+          <w:p>
+            <w:pPr>
+              <w:rPr>
+                <w:sz w:val="20"/>
+                <w:szCs w:val="20"/>
+              </w:rPr>
+            </w:pPr>
+          </w:p>
         </w:tc>
       </w:tr>
       <w:tr>
+        <w:trPr>
+          <w:trHeight w:val="574"/>
+        </w:trPr>
         <w:tc>
           <w:tcPr>
             <w:tcW w:w="709" w:type="dxa"/>
           </w:tcPr>
           <w:p>
-            <w:r>
+            <w:pPr>
+              <w:rPr>
+                <w:sz w:val="20"/>
+                <w:szCs w:val="20"/>
+              </w:rPr>
+            </w:pPr>
+            <w:r>
+              <w:rPr>
+                <w:sz w:val="20"/>
+                <w:szCs w:val="20"/>
+              </w:rPr>
               <w:t>2</w:t>
             </w:r>
           </w:p>
         </w:tc>
         <w:tc>
           <w:tcPr>
-            <w:tcW w:w="1985" w:type="dxa"/>
-          </w:tcPr>
-          <w:p>
-            <w:r>
+            <w:tcW w:w="2411" w:type="dxa"/>
+          </w:tcPr>
+          <w:p>
+            <w:pPr>
+              <w:rPr>
+                <w:sz w:val="20"/>
+                <w:szCs w:val="20"/>
+              </w:rPr>
+            </w:pPr>
+            <w:r>
+              <w:rPr>
+                <w:sz w:val="20"/>
+                <w:szCs w:val="20"/>
+              </w:rPr>
               <w:t>Create a collaborative environment</w:t>
             </w:r>
           </w:p>
         </w:tc>
         <w:tc>
           <w:tcPr>
-            <w:tcW w:w="3402" w:type="dxa"/>
-          </w:tcPr>
-          <w:p/>
-          <w:p/>
-          <w:p/>
-          <w:p/>
+            <w:tcW w:w="2976" w:type="dxa"/>
+          </w:tcPr>
+          <w:p>
+            <w:pPr>
+              <w:rPr>
+                <w:sz w:val="20"/>
+                <w:szCs w:val="20"/>
+              </w:rPr>
+            </w:pPr>
+          </w:p>
+          <w:p>
+            <w:pPr>
+              <w:rPr>
+                <w:sz w:val="20"/>
+                <w:szCs w:val="20"/>
+              </w:rPr>
+            </w:pPr>
+          </w:p>
+          <w:p>
+            <w:pPr>
+              <w:rPr>
+                <w:sz w:val="20"/>
+                <w:szCs w:val="20"/>
+              </w:rPr>
+            </w:pPr>
+          </w:p>
         </w:tc>
         <w:tc>
           <w:tcPr>
             <w:tcW w:w="2410" w:type="dxa"/>
           </w:tcPr>
-          <w:p/>
+          <w:p>
+            <w:pPr>
+              <w:rPr>
+                <w:sz w:val="20"/>
+                <w:szCs w:val="20"/>
+              </w:rPr>
+            </w:pPr>
+          </w:p>
         </w:tc>
         <w:tc>
           <w:tcPr>
             <w:tcW w:w="2454" w:type="dxa"/>
           </w:tcPr>
-          <w:p/>
+          <w:p>
+            <w:pPr>
+              <w:rPr>
+                <w:sz w:val="20"/>
+                <w:szCs w:val="20"/>
+              </w:rPr>
+            </w:pPr>
+          </w:p>
         </w:tc>
         <w:tc>
           <w:tcPr>
             <w:tcW w:w="2366" w:type="dxa"/>
           </w:tcPr>
-          <w:p/>
+          <w:p>
+            <w:pPr>
+              <w:rPr>
+                <w:sz w:val="20"/>
+                <w:szCs w:val="20"/>
+              </w:rPr>
+            </w:pPr>
+          </w:p>
         </w:tc>
         <w:tc>
           <w:tcPr>
             <w:tcW w:w="2551" w:type="dxa"/>
           </w:tcPr>
-          <w:p/>
+          <w:p>
+            <w:pPr>
+              <w:rPr>
+                <w:sz w:val="20"/>
+                <w:szCs w:val="20"/>
+              </w:rPr>
+            </w:pPr>
+          </w:p>
         </w:tc>
       </w:tr>
       <w:tr>
@@ -368,14 +631,24 @@
             <w:tcW w:w="709" w:type="dxa"/>
           </w:tcPr>
           <w:p>
-            <w:r>
+            <w:pPr>
+              <w:rPr>
+                <w:sz w:val="20"/>
+                <w:szCs w:val="20"/>
+              </w:rPr>
+            </w:pPr>
+            <w:r>
+              <w:rPr>
+                <w:sz w:val="20"/>
+                <w:szCs w:val="20"/>
+              </w:rPr>
               <w:t>3</w:t>
             </w:r>
           </w:p>
         </w:tc>
         <w:tc>
           <w:tcPr>
-            <w:tcW w:w="1985" w:type="dxa"/>
+            <w:tcW w:w="2411" w:type="dxa"/>
           </w:tcPr>
           <w:p>
             <w:pPr>
@@ -383,8 +656,6 @@
               <w:rPr>
                 <w:rFonts w:asciiTheme="minorHAnsi" w:eastAsiaTheme="minorEastAsia" w:hAnsiTheme="minorHAnsi" w:cstheme="minorBidi"/>
                 <w:kern w:val="2"/>
-                <w:sz w:val="24"/>
-                <w:szCs w:val="24"/>
                 <w:lang w:val="en-IE" w:eastAsia="en-US"/>
                 <w14:ligatures w14:val="standardContextual"/>
               </w:rPr>
@@ -393,48 +664,101 @@
               <w:rPr>
                 <w:rFonts w:asciiTheme="minorHAnsi" w:eastAsiaTheme="minorEastAsia" w:hAnsiTheme="minorHAnsi" w:cstheme="minorBidi"/>
                 <w:kern w:val="2"/>
-                <w:sz w:val="24"/>
-                <w:szCs w:val="24"/>
                 <w:lang w:val="en-IE" w:eastAsia="en-US"/>
                 <w14:ligatures w14:val="standardContextual"/>
               </w:rPr>
               <w:t>Involve Teams in IS Implementation</w:t>
             </w:r>
           </w:p>
-          <w:p/>
-        </w:tc>
-        <w:tc>
-          <w:tcPr>
-            <w:tcW w:w="3402" w:type="dxa"/>
-          </w:tcPr>
-          <w:p/>
-          <w:p/>
-          <w:p/>
-          <w:p/>
+          <w:p>
+            <w:pPr>
+              <w:rPr>
+                <w:sz w:val="20"/>
+                <w:szCs w:val="20"/>
+              </w:rPr>
+            </w:pPr>
+          </w:p>
+        </w:tc>
+        <w:tc>
+          <w:tcPr>
+            <w:tcW w:w="2976" w:type="dxa"/>
+          </w:tcPr>
+          <w:p>
+            <w:pPr>
+              <w:rPr>
+                <w:sz w:val="20"/>
+                <w:szCs w:val="20"/>
+              </w:rPr>
+            </w:pPr>
+          </w:p>
+          <w:p>
+            <w:pPr>
+              <w:rPr>
+                <w:sz w:val="20"/>
+                <w:szCs w:val="20"/>
+              </w:rPr>
+            </w:pPr>
+          </w:p>
+          <w:p>
+            <w:pPr>
+              <w:rPr>
+                <w:sz w:val="20"/>
+                <w:szCs w:val="20"/>
+              </w:rPr>
+            </w:pPr>
+          </w:p>
         </w:tc>
         <w:tc>
           <w:tcPr>
             <w:tcW w:w="2410" w:type="dxa"/>
           </w:tcPr>
-          <w:p/>
+          <w:p>
+            <w:pPr>
+              <w:rPr>
+                <w:sz w:val="20"/>
+                <w:szCs w:val="20"/>
+              </w:rPr>
+            </w:pPr>
+          </w:p>
         </w:tc>
         <w:tc>
           <w:tcPr>
             <w:tcW w:w="2454" w:type="dxa"/>
           </w:tcPr>
-          <w:p/>
+          <w:p>
+            <w:pPr>
+              <w:rPr>
+                <w:sz w:val="20"/>
+                <w:szCs w:val="20"/>
+              </w:rPr>
+            </w:pPr>
+          </w:p>
         </w:tc>
         <w:tc>
           <w:tcPr>
             <w:tcW w:w="2366" w:type="dxa"/>
           </w:tcPr>
-          <w:p/>
+          <w:p>
+            <w:pPr>
+              <w:rPr>
+                <w:sz w:val="20"/>
+                <w:szCs w:val="20"/>
+              </w:rPr>
+            </w:pPr>
+          </w:p>
         </w:tc>
         <w:tc>
           <w:tcPr>
             <w:tcW w:w="2551" w:type="dxa"/>
           </w:tcPr>
-          <w:p/>
+          <w:p>
+            <w:pPr>
+              <w:rPr>
+                <w:sz w:val="20"/>
+                <w:szCs w:val="20"/>
+              </w:rPr>
+            </w:pPr>
+          </w:p>
         </w:tc>
       </w:tr>
       <w:tr>
@@ -443,52 +767,121 @@
             <w:tcW w:w="709" w:type="dxa"/>
           </w:tcPr>
           <w:p>
-            <w:r>
+            <w:pPr>
+              <w:rPr>
+                <w:sz w:val="20"/>
+                <w:szCs w:val="20"/>
+              </w:rPr>
+            </w:pPr>
+            <w:r>
+              <w:rPr>
+                <w:sz w:val="20"/>
+                <w:szCs w:val="20"/>
+              </w:rPr>
               <w:t>4</w:t>
             </w:r>
           </w:p>
         </w:tc>
         <w:tc>
           <w:tcPr>
-            <w:tcW w:w="1985" w:type="dxa"/>
-          </w:tcPr>
-          <w:p>
-            <w:r>
+            <w:tcW w:w="2411" w:type="dxa"/>
+          </w:tcPr>
+          <w:p>
+            <w:pPr>
+              <w:rPr>
+                <w:sz w:val="20"/>
+                <w:szCs w:val="20"/>
+              </w:rPr>
+            </w:pPr>
+            <w:r>
+              <w:rPr>
+                <w:sz w:val="20"/>
+                <w:szCs w:val="20"/>
+              </w:rPr>
               <w:t>Elicit Support from Senior Management</w:t>
             </w:r>
           </w:p>
         </w:tc>
         <w:tc>
           <w:tcPr>
-            <w:tcW w:w="3402" w:type="dxa"/>
-          </w:tcPr>
-          <w:p/>
-          <w:p/>
-          <w:p/>
+            <w:tcW w:w="2976" w:type="dxa"/>
+          </w:tcPr>
+          <w:p>
+            <w:pPr>
+              <w:rPr>
+                <w:sz w:val="20"/>
+                <w:szCs w:val="20"/>
+              </w:rPr>
+            </w:pPr>
+          </w:p>
+          <w:p>
+            <w:pPr>
+              <w:rPr>
+                <w:sz w:val="20"/>
+                <w:szCs w:val="20"/>
+              </w:rPr>
+            </w:pPr>
+          </w:p>
+          <w:p>
+            <w:pPr>
+              <w:rPr>
+                <w:sz w:val="20"/>
+                <w:szCs w:val="20"/>
+              </w:rPr>
+            </w:pPr>
+          </w:p>
         </w:tc>
         <w:tc>
           <w:tcPr>
             <w:tcW w:w="2410" w:type="dxa"/>
           </w:tcPr>
-          <w:p/>
+          <w:p>
+            <w:pPr>
+              <w:rPr>
+                <w:sz w:val="20"/>
+                <w:szCs w:val="20"/>
+              </w:rPr>
+            </w:pPr>
+          </w:p>
         </w:tc>
         <w:tc>
           <w:tcPr>
             <w:tcW w:w="2454" w:type="dxa"/>
           </w:tcPr>
-          <w:p/>
+          <w:p>
+            <w:pPr>
+              <w:rPr>
+                <w:sz w:val="20"/>
+                <w:szCs w:val="20"/>
+              </w:rPr>
+            </w:pPr>
+          </w:p>
         </w:tc>
         <w:tc>
           <w:tcPr>
             <w:tcW w:w="2366" w:type="dxa"/>
           </w:tcPr>
-          <w:p/>
+          <w:p>
+            <w:pPr>
+              <w:rPr>
+                <w:sz w:val="20"/>
+                <w:szCs w:val="20"/>
+              </w:rPr>
+            </w:pPr>
+          </w:p>
         </w:tc>
         <w:tc>
           <w:tcPr>
             <w:tcW w:w="2551" w:type="dxa"/>
           </w:tcPr>
-          <w:p/>
+          <w:p>
+            <w:pPr>
+              <w:rPr>
+                <w:sz w:val="20"/>
+                <w:szCs w:val="20"/>
+              </w:rPr>
+            </w:pPr>
+          </w:p>
         </w:tc>
       </w:tr>
       <w:tr>
@@ -497,14 +890,24 @@
             <w:tcW w:w="709" w:type="dxa"/>
           </w:tcPr>
           <w:p>
-            <w:r>
+            <w:pPr>
+              <w:rPr>
+                <w:sz w:val="20"/>
+                <w:szCs w:val="20"/>
+              </w:rPr>
+            </w:pPr>
+            <w:r>
+              <w:rPr>
+                <w:sz w:val="20"/>
+                <w:szCs w:val="20"/>
+              </w:rPr>
               <w:t>5</w:t>
             </w:r>
           </w:p>
         </w:tc>
         <w:tc>
           <w:tcPr>
-            <w:tcW w:w="1985" w:type="dxa"/>
+            <w:tcW w:w="2411" w:type="dxa"/>
           </w:tcPr>
           <w:p>
             <w:pPr>
@@ -512,8 +915,6 @@
               <w:rPr>
                 <w:rFonts w:asciiTheme="minorHAnsi" w:eastAsiaTheme="minorEastAsia" w:hAnsiTheme="minorHAnsi" w:cstheme="minorBidi"/>
                 <w:kern w:val="2"/>
-                <w:sz w:val="24"/>
-                <w:szCs w:val="24"/>
                 <w:lang w:val="en-IE" w:eastAsia="en-US"/>
                 <w14:ligatures w14:val="standardContextual"/>
               </w:rPr>
@@ -522,46 +923,113 @@
               <w:rPr>
                 <w:rFonts w:asciiTheme="minorHAnsi" w:eastAsiaTheme="minorEastAsia" w:hAnsiTheme="minorHAnsi" w:cstheme="minorBidi"/>
                 <w:kern w:val="2"/>
-                <w:sz w:val="24"/>
-                <w:szCs w:val="24"/>
                 <w:lang w:val="en-IE" w:eastAsia="en-US"/>
                 <w14:ligatures w14:val="standardContextual"/>
               </w:rPr>
-              <w:t>Create Unique InnerSource License</w:t>
-            </w:r>
-          </w:p>
-          <w:p/>
-        </w:tc>
-        <w:tc>
-          <w:tcPr>
-            <w:tcW w:w="3402" w:type="dxa"/>
-          </w:tcPr>
-          <w:p/>
-          <w:p/>
+              <w:t xml:space="preserve">Create Unique </w:t>
+            </w:r>
+            <w:proofErr w:type="spellStart"/>
+            <w:r>
+              <w:rPr>
+                <w:rFonts w:asciiTheme="minorHAnsi" w:eastAsiaTheme="minorEastAsia" w:hAnsiTheme="minorHAnsi" w:cstheme="minorBidi"/>
+                <w:kern w:val="2"/>
+                <w:lang w:val="en-IE" w:eastAsia="en-US"/>
+                <w14:ligatures w14:val="standardContextual"/>
+              </w:rPr>
+              <w:t>InnerSource</w:t>
+            </w:r>
+            <w:proofErr w:type="spellEnd"/>
+            <w:r>
+              <w:rPr>
+                <w:rFonts w:asciiTheme="minorHAnsi" w:eastAsiaTheme="minorEastAsia" w:hAnsiTheme="minorHAnsi" w:cstheme="minorBidi"/>
+                <w:kern w:val="2"/>
+                <w:lang w:val="en-IE" w:eastAsia="en-US"/>
+                <w14:ligatures w14:val="standardContextual"/>
+              </w:rPr>
+              <w:t xml:space="preserve"> License</w:t>
+            </w:r>
+          </w:p>
+          <w:p>
+            <w:pPr>
+              <w:rPr>
+                <w:sz w:val="20"/>
+                <w:szCs w:val="20"/>
+              </w:rPr>
+            </w:pPr>
+          </w:p>
+        </w:tc>
+        <w:tc>
+          <w:tcPr>
+            <w:tcW w:w="2976" w:type="dxa"/>
+          </w:tcPr>
+          <w:p>
+            <w:pPr>
+              <w:rPr>
+                <w:sz w:val="20"/>
+                <w:szCs w:val="20"/>
+              </w:rPr>
+            </w:pPr>
+          </w:p>
+          <w:p>
+            <w:pPr>
+              <w:rPr>
+                <w:sz w:val="20"/>
+                <w:szCs w:val="20"/>
+              </w:rPr>
+            </w:pPr>
+          </w:p>
         </w:tc>
         <w:tc>
           <w:tcPr>
             <w:tcW w:w="2410" w:type="dxa"/>
           </w:tcPr>
-          <w:p/>
+          <w:p>
+            <w:pPr>
+              <w:rPr>
+                <w:sz w:val="20"/>
+                <w:szCs w:val="20"/>
+              </w:rPr>
+            </w:pPr>
+          </w:p>
         </w:tc>
         <w:tc>
           <w:tcPr>
             <w:tcW w:w="2454" w:type="dxa"/>
           </w:tcPr>
-          <w:p/>
+          <w:p>
+            <w:pPr>
+              <w:rPr>
+                <w:sz w:val="20"/>
+                <w:szCs w:val="20"/>
+              </w:rPr>
+            </w:pPr>
+          </w:p>
         </w:tc>
         <w:tc>
           <w:tcPr>
             <w:tcW w:w="2366" w:type="dxa"/>
           </w:tcPr>
-          <w:p/>
+          <w:p>
+            <w:pPr>
+              <w:rPr>
+                <w:sz w:val="20"/>
+                <w:szCs w:val="20"/>
+              </w:rPr>
+            </w:pPr>
+          </w:p>
         </w:tc>
         <w:tc>
           <w:tcPr>
             <w:tcW w:w="2551" w:type="dxa"/>
           </w:tcPr>
-          <w:p/>
+          <w:p>
+            <w:pPr>
+              <w:rPr>
+                <w:sz w:val="20"/>
+                <w:szCs w:val="20"/>
+              </w:rPr>
+            </w:pPr>
+          </w:p>
         </w:tc>
       </w:tr>
       <w:tr>
@@ -570,14 +1038,24 @@
             <w:tcW w:w="709" w:type="dxa"/>
           </w:tcPr>
           <w:p>
-            <w:r>
+            <w:pPr>
+              <w:rPr>
+                <w:sz w:val="20"/>
+                <w:szCs w:val="20"/>
+              </w:rPr>
+            </w:pPr>
+            <w:r>
+              <w:rPr>
+                <w:sz w:val="20"/>
+                <w:szCs w:val="20"/>
+              </w:rPr>
               <w:t>6</w:t>
             </w:r>
           </w:p>
         </w:tc>
         <w:tc>
           <w:tcPr>
-            <w:tcW w:w="1985" w:type="dxa"/>
+            <w:tcW w:w="2411" w:type="dxa"/>
           </w:tcPr>
           <w:p>
             <w:pPr>
@@ -585,8 +1063,6 @@
               <w:rPr>
                 <w:rFonts w:asciiTheme="minorHAnsi" w:eastAsiaTheme="minorEastAsia" w:hAnsiTheme="minorHAnsi" w:cstheme="minorBidi"/>
                 <w:kern w:val="2"/>
-                <w:sz w:val="24"/>
-                <w:szCs w:val="24"/>
                 <w:lang w:val="en-IE" w:eastAsia="en-US"/>
                 <w14:ligatures w14:val="standardContextual"/>
               </w:rPr>
@@ -595,46 +1071,93 @@
               <w:rPr>
                 <w:rFonts w:asciiTheme="minorHAnsi" w:eastAsiaTheme="minorEastAsia" w:hAnsiTheme="minorHAnsi" w:cstheme="minorBidi"/>
                 <w:kern w:val="2"/>
-                <w:sz w:val="24"/>
-                <w:szCs w:val="24"/>
                 <w:lang w:val="en-IE" w:eastAsia="en-US"/>
                 <w14:ligatures w14:val="standardContextual"/>
               </w:rPr>
               <w:t>Collaborate with Subject Matter Experts</w:t>
             </w:r>
           </w:p>
-          <w:p/>
-        </w:tc>
-        <w:tc>
-          <w:tcPr>
-            <w:tcW w:w="3402" w:type="dxa"/>
-          </w:tcPr>
-          <w:p/>
-          <w:p/>
+          <w:p>
+            <w:pPr>
+              <w:rPr>
+                <w:sz w:val="20"/>
+                <w:szCs w:val="20"/>
+              </w:rPr>
+            </w:pPr>
+          </w:p>
+        </w:tc>
+        <w:tc>
+          <w:tcPr>
+            <w:tcW w:w="2976" w:type="dxa"/>
+          </w:tcPr>
+          <w:p>
+            <w:pPr>
+              <w:rPr>
+                <w:sz w:val="20"/>
+                <w:szCs w:val="20"/>
+              </w:rPr>
+            </w:pPr>
+          </w:p>
+          <w:p>
+            <w:pPr>
+              <w:rPr>
+                <w:sz w:val="20"/>
+                <w:szCs w:val="20"/>
+              </w:rPr>
+            </w:pPr>
+          </w:p>
         </w:tc>
         <w:tc>
           <w:tcPr>
             <w:tcW w:w="2410" w:type="dxa"/>
           </w:tcPr>
-          <w:p/>
+          <w:p>
+            <w:pPr>
+              <w:rPr>
+                <w:sz w:val="20"/>
+                <w:szCs w:val="20"/>
+              </w:rPr>
+            </w:pPr>
+          </w:p>
         </w:tc>
         <w:tc>
           <w:tcPr>
             <w:tcW w:w="2454" w:type="dxa"/>
           </w:tcPr>
-          <w:p/>
+          <w:p>
+            <w:pPr>
+              <w:rPr>
+                <w:sz w:val="20"/>
+                <w:szCs w:val="20"/>
+              </w:rPr>
+            </w:pPr>
+          </w:p>
         </w:tc>
         <w:tc>
           <w:tcPr>
             <w:tcW w:w="2366" w:type="dxa"/>
           </w:tcPr>
-          <w:p/>
+          <w:p>
+            <w:pPr>
+              <w:rPr>
+                <w:sz w:val="20"/>
+                <w:szCs w:val="20"/>
+              </w:rPr>
+            </w:pPr>
+          </w:p>
         </w:tc>
         <w:tc>
           <w:tcPr>
             <w:tcW w:w="2551" w:type="dxa"/>
           </w:tcPr>
-          <w:p/>
+          <w:p>
+            <w:pPr>
+              <w:rPr>
+                <w:sz w:val="20"/>
+                <w:szCs w:val="20"/>
+              </w:rPr>
+            </w:pPr>
+          </w:p>
         </w:tc>
       </w:tr>
       <w:tr>
@@ -643,14 +1166,24 @@
             <w:tcW w:w="709" w:type="dxa"/>
           </w:tcPr>
           <w:p>
-            <w:r>
+            <w:pPr>
+              <w:rPr>
+                <w:sz w:val="20"/>
+                <w:szCs w:val="20"/>
+              </w:rPr>
+            </w:pPr>
+            <w:r>
+              <w:rPr>
+                <w:sz w:val="20"/>
+                <w:szCs w:val="20"/>
+              </w:rPr>
               <w:t>7</w:t>
             </w:r>
           </w:p>
         </w:tc>
         <w:tc>
           <w:tcPr>
-            <w:tcW w:w="1985" w:type="dxa"/>
+            <w:tcW w:w="2411" w:type="dxa"/>
           </w:tcPr>
           <w:p>
             <w:pPr>
@@ -658,8 +1191,6 @@
               <w:rPr>
                 <w:rFonts w:asciiTheme="minorHAnsi" w:eastAsiaTheme="minorEastAsia" w:hAnsiTheme="minorHAnsi" w:cstheme="minorBidi"/>
                 <w:kern w:val="2"/>
-                <w:sz w:val="24"/>
-                <w:szCs w:val="24"/>
                 <w:lang w:val="en-IE" w:eastAsia="en-US"/>
                 <w14:ligatures w14:val="standardContextual"/>
               </w:rPr>
@@ -668,46 +1199,93 @@
               <w:rPr>
                 <w:rFonts w:asciiTheme="minorHAnsi" w:eastAsiaTheme="minorEastAsia" w:hAnsiTheme="minorHAnsi" w:cstheme="minorBidi"/>
                 <w:kern w:val="2"/>
-                <w:sz w:val="24"/>
-                <w:szCs w:val="24"/>
                 <w:lang w:val="en-IE" w:eastAsia="en-US"/>
                 <w14:ligatures w14:val="standardContextual"/>
               </w:rPr>
               <w:t>Compliance Attribution to Specific Product</w:t>
             </w:r>
           </w:p>
-          <w:p/>
-        </w:tc>
-        <w:tc>
-          <w:tcPr>
-            <w:tcW w:w="3402" w:type="dxa"/>
-          </w:tcPr>
-          <w:p/>
-          <w:p/>
+          <w:p>
+            <w:pPr>
+              <w:rPr>
+                <w:sz w:val="20"/>
+                <w:szCs w:val="20"/>
+              </w:rPr>
+            </w:pPr>
+          </w:p>
+        </w:tc>
+        <w:tc>
+          <w:tcPr>
+            <w:tcW w:w="2976" w:type="dxa"/>
+          </w:tcPr>
+          <w:p>
+            <w:pPr>
+              <w:rPr>
+                <w:sz w:val="20"/>
+                <w:szCs w:val="20"/>
+              </w:rPr>
+            </w:pPr>
+          </w:p>
+          <w:p>
+            <w:pPr>
+              <w:rPr>
+                <w:sz w:val="20"/>
+                <w:szCs w:val="20"/>
+              </w:rPr>
+            </w:pPr>
+          </w:p>
         </w:tc>
         <w:tc>
           <w:tcPr>
             <w:tcW w:w="2410" w:type="dxa"/>
           </w:tcPr>
-          <w:p/>
+          <w:p>
+            <w:pPr>
+              <w:rPr>
+                <w:sz w:val="20"/>
+                <w:szCs w:val="20"/>
+              </w:rPr>
+            </w:pPr>
+          </w:p>
         </w:tc>
         <w:tc>
           <w:tcPr>
             <w:tcW w:w="2454" w:type="dxa"/>
           </w:tcPr>
-          <w:p/>
+          <w:p>
+            <w:pPr>
+              <w:rPr>
+                <w:sz w:val="20"/>
+                <w:szCs w:val="20"/>
+              </w:rPr>
+            </w:pPr>
+          </w:p>
         </w:tc>
         <w:tc>
           <w:tcPr>
             <w:tcW w:w="2366" w:type="dxa"/>
           </w:tcPr>
-          <w:p/>
+          <w:p>
+            <w:pPr>
+              <w:rPr>
+                <w:sz w:val="20"/>
+                <w:szCs w:val="20"/>
+              </w:rPr>
+            </w:pPr>
+          </w:p>
         </w:tc>
         <w:tc>
           <w:tcPr>
             <w:tcW w:w="2551" w:type="dxa"/>
           </w:tcPr>
-          <w:p/>
+          <w:p>
+            <w:pPr>
+              <w:rPr>
+                <w:sz w:val="20"/>
+                <w:szCs w:val="20"/>
+              </w:rPr>
+            </w:pPr>
+          </w:p>
         </w:tc>
       </w:tr>
       <w:tr>
@@ -716,14 +1294,24 @@
             <w:tcW w:w="709" w:type="dxa"/>
           </w:tcPr>
           <w:p>
-            <w:r>
+            <w:pPr>
+              <w:rPr>
+                <w:sz w:val="20"/>
+                <w:szCs w:val="20"/>
+              </w:rPr>
+            </w:pPr>
+            <w:r>
+              <w:rPr>
+                <w:sz w:val="20"/>
+                <w:szCs w:val="20"/>
+              </w:rPr>
               <w:t>8</w:t>
             </w:r>
           </w:p>
         </w:tc>
         <w:tc>
           <w:tcPr>
-            <w:tcW w:w="1985" w:type="dxa"/>
+            <w:tcW w:w="2411" w:type="dxa"/>
           </w:tcPr>
           <w:p>
             <w:pPr>
@@ -731,8 +1319,6 @@
               <w:rPr>
                 <w:rFonts w:asciiTheme="minorHAnsi" w:eastAsiaTheme="minorEastAsia" w:hAnsiTheme="minorHAnsi" w:cstheme="minorBidi"/>
                 <w:kern w:val="2"/>
-                <w:sz w:val="24"/>
-                <w:szCs w:val="24"/>
                 <w:lang w:val="en-IE" w:eastAsia="en-US"/>
                 <w14:ligatures w14:val="standardContextual"/>
               </w:rPr>
@@ -741,46 +1327,93 @@
               <w:rPr>
                 <w:rFonts w:asciiTheme="minorHAnsi" w:eastAsiaTheme="minorEastAsia" w:hAnsiTheme="minorHAnsi" w:cstheme="minorBidi"/>
                 <w:kern w:val="2"/>
-                <w:sz w:val="24"/>
-                <w:szCs w:val="24"/>
                 <w:lang w:val="en-IE" w:eastAsia="en-US"/>
                 <w14:ligatures w14:val="standardContextual"/>
               </w:rPr>
               <w:t>Clear Demarcation of Responsibility to Comply with Requirements</w:t>
             </w:r>
           </w:p>
-          <w:p/>
-        </w:tc>
-        <w:tc>
-          <w:tcPr>
-            <w:tcW w:w="3402" w:type="dxa"/>
-          </w:tcPr>
-          <w:p/>
-          <w:p/>
+          <w:p>
+            <w:pPr>
+              <w:rPr>
+                <w:sz w:val="20"/>
+                <w:szCs w:val="20"/>
+              </w:rPr>
+            </w:pPr>
+          </w:p>
+        </w:tc>
+        <w:tc>
+          <w:tcPr>
+            <w:tcW w:w="2976" w:type="dxa"/>
+          </w:tcPr>
+          <w:p>
+            <w:pPr>
+              <w:rPr>
+                <w:sz w:val="20"/>
+                <w:szCs w:val="20"/>
+              </w:rPr>
+            </w:pPr>
+          </w:p>
+          <w:p>
+            <w:pPr>
+              <w:rPr>
+                <w:sz w:val="20"/>
+                <w:szCs w:val="20"/>
+              </w:rPr>
+            </w:pPr>
+          </w:p>
         </w:tc>
         <w:tc>
           <w:tcPr>
             <w:tcW w:w="2410" w:type="dxa"/>
           </w:tcPr>
-          <w:p/>
+          <w:p>
+            <w:pPr>
+              <w:rPr>
+                <w:sz w:val="20"/>
+                <w:szCs w:val="20"/>
+              </w:rPr>
+            </w:pPr>
+          </w:p>
         </w:tc>
         <w:tc>
           <w:tcPr>
             <w:tcW w:w="2454" w:type="dxa"/>
           </w:tcPr>
-          <w:p/>
+          <w:p>
+            <w:pPr>
+              <w:rPr>
+                <w:sz w:val="20"/>
+                <w:szCs w:val="20"/>
+              </w:rPr>
+            </w:pPr>
+          </w:p>
         </w:tc>
         <w:tc>
           <w:tcPr>
             <w:tcW w:w="2366" w:type="dxa"/>
           </w:tcPr>
-          <w:p/>
+          <w:p>
+            <w:pPr>
+              <w:rPr>
+                <w:sz w:val="20"/>
+                <w:szCs w:val="20"/>
+              </w:rPr>
+            </w:pPr>
+          </w:p>
         </w:tc>
         <w:tc>
           <w:tcPr>
             <w:tcW w:w="2551" w:type="dxa"/>
           </w:tcPr>
-          <w:p/>
+          <w:p>
+            <w:pPr>
+              <w:rPr>
+                <w:sz w:val="20"/>
+                <w:szCs w:val="20"/>
+              </w:rPr>
+            </w:pPr>
+          </w:p>
         </w:tc>
       </w:tr>
       <w:tr>
@@ -789,14 +1422,24 @@
             <w:tcW w:w="709" w:type="dxa"/>
           </w:tcPr>
           <w:p>
-            <w:r>
+            <w:pPr>
+              <w:rPr>
+                <w:sz w:val="20"/>
+                <w:szCs w:val="20"/>
+              </w:rPr>
+            </w:pPr>
+            <w:r>
+              <w:rPr>
+                <w:sz w:val="20"/>
+                <w:szCs w:val="20"/>
+              </w:rPr>
               <w:t>9</w:t>
             </w:r>
           </w:p>
         </w:tc>
         <w:tc>
           <w:tcPr>
-            <w:tcW w:w="1985" w:type="dxa"/>
+            <w:tcW w:w="2411" w:type="dxa"/>
           </w:tcPr>
           <w:p>
             <w:pPr>
@@ -804,8 +1447,6 @@
               <w:rPr>
                 <w:rFonts w:asciiTheme="minorHAnsi" w:eastAsiaTheme="minorEastAsia" w:hAnsiTheme="minorHAnsi" w:cstheme="minorBidi"/>
                 <w:kern w:val="2"/>
-                <w:sz w:val="24"/>
-                <w:szCs w:val="24"/>
                 <w:lang w:val="en-IE" w:eastAsia="en-US"/>
                 <w14:ligatures w14:val="standardContextual"/>
               </w:rPr>
@@ -814,45 +1455,88 @@
               <w:rPr>
                 <w:rFonts w:asciiTheme="minorHAnsi" w:eastAsiaTheme="minorEastAsia" w:hAnsiTheme="minorHAnsi" w:cstheme="minorBidi"/>
                 <w:kern w:val="2"/>
-                <w:sz w:val="24"/>
-                <w:szCs w:val="24"/>
                 <w:lang w:val="en-IE" w:eastAsia="en-US"/>
                 <w14:ligatures w14:val="standardContextual"/>
               </w:rPr>
               <w:t>Appoint Dedicated IS Champions</w:t>
             </w:r>
           </w:p>
-          <w:p/>
-        </w:tc>
-        <w:tc>
-          <w:tcPr>
-            <w:tcW w:w="3402" w:type="dxa"/>
-          </w:tcPr>
-          <w:p/>
+          <w:p>
+            <w:pPr>
+              <w:pStyle w:val="HTMLPreformatted"/>
+              <w:rPr>
+                <w:rFonts w:asciiTheme="minorHAnsi" w:eastAsiaTheme="minorEastAsia" w:hAnsiTheme="minorHAnsi" w:cstheme="minorBidi"/>
+                <w:kern w:val="2"/>
+                <w:lang w:val="en-IE" w:eastAsia="en-US"/>
+                <w14:ligatures w14:val="standardContextual"/>
+              </w:rPr>
+            </w:pPr>
+          </w:p>
+        </w:tc>
+        <w:tc>
+          <w:tcPr>
+            <w:tcW w:w="2976" w:type="dxa"/>
+          </w:tcPr>
+          <w:p>
+            <w:pPr>
+              <w:rPr>
+                <w:sz w:val="20"/>
+                <w:szCs w:val="20"/>
+              </w:rPr>
+            </w:pPr>
+          </w:p>
         </w:tc>
         <w:tc>
           <w:tcPr>
             <w:tcW w:w="2410" w:type="dxa"/>
           </w:tcPr>
-          <w:p/>
+          <w:p>
+            <w:pPr>
+              <w:rPr>
+                <w:sz w:val="20"/>
+                <w:szCs w:val="20"/>
+              </w:rPr>
+            </w:pPr>
+          </w:p>
         </w:tc>
         <w:tc>
           <w:tcPr>
             <w:tcW w:w="2454" w:type="dxa"/>
           </w:tcPr>
-          <w:p/>
+          <w:p>
+            <w:pPr>
+              <w:rPr>
+                <w:sz w:val="20"/>
+                <w:szCs w:val="20"/>
+              </w:rPr>
+            </w:pPr>
+          </w:p>
         </w:tc>
         <w:tc>
           <w:tcPr>
             <w:tcW w:w="2366" w:type="dxa"/>
           </w:tcPr>
-          <w:p/>
+          <w:p>
+            <w:pPr>
+              <w:rPr>
+                <w:sz w:val="20"/>
+                <w:szCs w:val="20"/>
+              </w:rPr>
+            </w:pPr>
+          </w:p>
         </w:tc>
         <w:tc>
           <w:tcPr>
             <w:tcW w:w="2551" w:type="dxa"/>
           </w:tcPr>
-          <w:p/>
+          <w:p>
+            <w:pPr>
+              <w:rPr>
+                <w:sz w:val="20"/>
+                <w:szCs w:val="20"/>
+              </w:rPr>
+            </w:pPr>
+          </w:p>
         </w:tc>
       </w:tr>
       <w:tr>
@@ -861,14 +1545,24 @@
             <w:tcW w:w="709" w:type="dxa"/>
           </w:tcPr>
           <w:p>
-            <w:r>
+            <w:pPr>
+              <w:rPr>
+                <w:sz w:val="20"/>
+                <w:szCs w:val="20"/>
+              </w:rPr>
+            </w:pPr>
+            <w:r>
+              <w:rPr>
+                <w:sz w:val="20"/>
+                <w:szCs w:val="20"/>
+              </w:rPr>
               <w:t>10</w:t>
             </w:r>
           </w:p>
         </w:tc>
         <w:tc>
           <w:tcPr>
-            <w:tcW w:w="1985" w:type="dxa"/>
+            <w:tcW w:w="2411" w:type="dxa"/>
           </w:tcPr>
           <w:p>
             <w:pPr>
@@ -876,8 +1570,6 @@
               <w:rPr>
                 <w:rFonts w:asciiTheme="minorHAnsi" w:eastAsiaTheme="minorEastAsia" w:hAnsiTheme="minorHAnsi" w:cstheme="minorBidi"/>
                 <w:kern w:val="2"/>
-                <w:sz w:val="24"/>
-                <w:szCs w:val="24"/>
                 <w:lang w:val="en-IE" w:eastAsia="en-US"/>
                 <w14:ligatures w14:val="standardContextual"/>
               </w:rPr>
@@ -886,45 +1578,88 @@
               <w:rPr>
                 <w:rFonts w:asciiTheme="minorHAnsi" w:eastAsiaTheme="minorEastAsia" w:hAnsiTheme="minorHAnsi" w:cstheme="minorBidi"/>
                 <w:kern w:val="2"/>
-                <w:sz w:val="24"/>
-                <w:szCs w:val="24"/>
                 <w:lang w:val="en-IE" w:eastAsia="en-US"/>
                 <w14:ligatures w14:val="standardContextual"/>
               </w:rPr>
               <w:t>Create Mechanism for Secure Access to Shared Code</w:t>
             </w:r>
           </w:p>
-          <w:p/>
-        </w:tc>
-        <w:tc>
-          <w:tcPr>
-            <w:tcW w:w="3402" w:type="dxa"/>
-          </w:tcPr>
-          <w:p/>
+          <w:p>
+            <w:pPr>
+              <w:pStyle w:val="HTMLPreformatted"/>
+              <w:rPr>
+                <w:rFonts w:asciiTheme="minorHAnsi" w:eastAsiaTheme="minorEastAsia" w:hAnsiTheme="minorHAnsi" w:cstheme="minorBidi"/>
+                <w:kern w:val="2"/>
+                <w:lang w:val="en-IE" w:eastAsia="en-US"/>
+                <w14:ligatures w14:val="standardContextual"/>
+              </w:rPr>
+            </w:pPr>
+          </w:p>
+        </w:tc>
+        <w:tc>
+          <w:tcPr>
+            <w:tcW w:w="2976" w:type="dxa"/>
+          </w:tcPr>
+          <w:p>
+            <w:pPr>
+              <w:rPr>
+                <w:sz w:val="20"/>
+                <w:szCs w:val="20"/>
+              </w:rPr>
+            </w:pPr>
+          </w:p>
         </w:tc>
         <w:tc>
           <w:tcPr>
             <w:tcW w:w="2410" w:type="dxa"/>
           </w:tcPr>
-          <w:p/>
+          <w:p>
+            <w:pPr>
+              <w:rPr>
+                <w:sz w:val="20"/>
+                <w:szCs w:val="20"/>
+              </w:rPr>
+            </w:pPr>
+          </w:p>
         </w:tc>
         <w:tc>
           <w:tcPr>
             <w:tcW w:w="2454" w:type="dxa"/>
           </w:tcPr>
-          <w:p/>
+          <w:p>
+            <w:pPr>
+              <w:rPr>
+                <w:sz w:val="20"/>
+                <w:szCs w:val="20"/>
+              </w:rPr>
+            </w:pPr>
+          </w:p>
         </w:tc>
         <w:tc>
           <w:tcPr>
             <w:tcW w:w="2366" w:type="dxa"/>
           </w:tcPr>
-          <w:p/>
+          <w:p>
+            <w:pPr>
+              <w:rPr>
+                <w:sz w:val="20"/>
+                <w:szCs w:val="20"/>
+              </w:rPr>
+            </w:pPr>
+          </w:p>
         </w:tc>
         <w:tc>
           <w:tcPr>
             <w:tcW w:w="2551" w:type="dxa"/>
           </w:tcPr>
-          <w:p/>
+          <w:p>
+            <w:pPr>
+              <w:rPr>
+                <w:sz w:val="20"/>
+                <w:szCs w:val="20"/>
+              </w:rPr>
+            </w:pPr>
+          </w:p>
         </w:tc>
       </w:tr>
       <w:tr>
@@ -933,50 +1668,114 @@
             <w:tcW w:w="709" w:type="dxa"/>
           </w:tcPr>
           <w:p>
-            <w:r>
+            <w:pPr>
+              <w:rPr>
+                <w:sz w:val="20"/>
+                <w:szCs w:val="20"/>
+              </w:rPr>
+            </w:pPr>
+            <w:r>
+              <w:rPr>
+                <w:sz w:val="20"/>
+                <w:szCs w:val="20"/>
+              </w:rPr>
+              <w:lastRenderedPageBreak/>
               <w:t>11</w:t>
             </w:r>
           </w:p>
         </w:tc>
         <w:tc>
           <w:tcPr>
-            <w:tcW w:w="1985" w:type="dxa"/>
-          </w:tcPr>
-          <w:p>
-            <w:r>
+            <w:tcW w:w="2411" w:type="dxa"/>
+          </w:tcPr>
+          <w:p>
+            <w:pPr>
+              <w:rPr>
+                <w:sz w:val="20"/>
+                <w:szCs w:val="20"/>
+              </w:rPr>
+            </w:pPr>
+            <w:r>
+              <w:rPr>
+                <w:sz w:val="20"/>
+                <w:szCs w:val="20"/>
+              </w:rPr>
               <w:t>Involve Security Team in IS Implementation</w:t>
             </w:r>
           </w:p>
-        </w:tc>
-        <w:tc>
-          <w:tcPr>
-            <w:tcW w:w="3402" w:type="dxa"/>
-          </w:tcPr>
-          <w:p/>
+          <w:p>
+            <w:pPr>
+              <w:rPr>
+                <w:sz w:val="20"/>
+                <w:szCs w:val="20"/>
+              </w:rPr>
+            </w:pPr>
+          </w:p>
+        </w:tc>
+        <w:tc>
+          <w:tcPr>
+            <w:tcW w:w="2976" w:type="dxa"/>
+          </w:tcPr>
+          <w:p>
+            <w:pPr>
+              <w:rPr>
+                <w:sz w:val="20"/>
+                <w:szCs w:val="20"/>
+              </w:rPr>
+            </w:pPr>
+          </w:p>
         </w:tc>
         <w:tc>
           <w:tcPr>
             <w:tcW w:w="2410" w:type="dxa"/>
           </w:tcPr>
-          <w:p/>
+          <w:p>
+            <w:pPr>
+              <w:rPr>
+                <w:sz w:val="20"/>
+                <w:szCs w:val="20"/>
+              </w:rPr>
+            </w:pPr>
+          </w:p>
         </w:tc>
         <w:tc>
           <w:tcPr>
             <w:tcW w:w="2454" w:type="dxa"/>
           </w:tcPr>
-          <w:p/>
+          <w:p>
+            <w:pPr>
+              <w:rPr>
+                <w:sz w:val="20"/>
+                <w:szCs w:val="20"/>
+              </w:rPr>
+            </w:pPr>
+          </w:p>
         </w:tc>
         <w:tc>
           <w:tcPr>
             <w:tcW w:w="2366" w:type="dxa"/>
           </w:tcPr>
-          <w:p/>
+          <w:p>
+            <w:pPr>
+              <w:rPr>
+                <w:sz w:val="20"/>
+                <w:szCs w:val="20"/>
+              </w:rPr>
+            </w:pPr>
+          </w:p>
         </w:tc>
         <w:tc>
           <w:tcPr>
             <w:tcW w:w="2551" w:type="dxa"/>
           </w:tcPr>
-          <w:p/>
+          <w:p>
+            <w:pPr>
+              <w:rPr>
+                <w:sz w:val="20"/>
+                <w:szCs w:val="20"/>
+              </w:rPr>
+            </w:pPr>
+          </w:p>
         </w:tc>
       </w:tr>
       <w:tr>
@@ -985,50 +1784,113 @@
             <w:tcW w:w="709" w:type="dxa"/>
           </w:tcPr>
           <w:p>
-            <w:r>
+            <w:pPr>
+              <w:rPr>
+                <w:sz w:val="20"/>
+                <w:szCs w:val="20"/>
+              </w:rPr>
+            </w:pPr>
+            <w:r>
+              <w:rPr>
+                <w:sz w:val="20"/>
+                <w:szCs w:val="20"/>
+              </w:rPr>
               <w:t>12</w:t>
             </w:r>
           </w:p>
         </w:tc>
         <w:tc>
           <w:tcPr>
-            <w:tcW w:w="1985" w:type="dxa"/>
-          </w:tcPr>
-          <w:p>
-            <w:r>
+            <w:tcW w:w="2411" w:type="dxa"/>
+          </w:tcPr>
+          <w:p>
+            <w:pPr>
+              <w:rPr>
+                <w:sz w:val="20"/>
+                <w:szCs w:val="20"/>
+              </w:rPr>
+            </w:pPr>
+            <w:r>
+              <w:rPr>
+                <w:sz w:val="20"/>
+                <w:szCs w:val="20"/>
+              </w:rPr>
               <w:t>Create a Single Source of Information</w:t>
             </w:r>
           </w:p>
-        </w:tc>
-        <w:tc>
-          <w:tcPr>
-            <w:tcW w:w="3402" w:type="dxa"/>
-          </w:tcPr>
-          <w:p/>
+          <w:p>
+            <w:pPr>
+              <w:rPr>
+                <w:sz w:val="20"/>
+                <w:szCs w:val="20"/>
+              </w:rPr>
+            </w:pPr>
+          </w:p>
+        </w:tc>
+        <w:tc>
+          <w:tcPr>
+            <w:tcW w:w="2976" w:type="dxa"/>
+          </w:tcPr>
+          <w:p>
+            <w:pPr>
+              <w:rPr>
+                <w:sz w:val="20"/>
+                <w:szCs w:val="20"/>
+              </w:rPr>
+            </w:pPr>
+          </w:p>
         </w:tc>
         <w:tc>
           <w:tcPr>
             <w:tcW w:w="2410" w:type="dxa"/>
           </w:tcPr>
-          <w:p/>
+          <w:p>
+            <w:pPr>
+              <w:rPr>
+                <w:sz w:val="20"/>
+                <w:szCs w:val="20"/>
+              </w:rPr>
+            </w:pPr>
+          </w:p>
         </w:tc>
         <w:tc>
           <w:tcPr>
             <w:tcW w:w="2454" w:type="dxa"/>
           </w:tcPr>
-          <w:p/>
+          <w:p>
+            <w:pPr>
+              <w:rPr>
+                <w:sz w:val="20"/>
+                <w:szCs w:val="20"/>
+              </w:rPr>
+            </w:pPr>
+          </w:p>
         </w:tc>
         <w:tc>
           <w:tcPr>
             <w:tcW w:w="2366" w:type="dxa"/>
           </w:tcPr>
-          <w:p/>
+          <w:p>
+            <w:pPr>
+              <w:rPr>
+                <w:sz w:val="20"/>
+                <w:szCs w:val="20"/>
+              </w:rPr>
+            </w:pPr>
+          </w:p>
         </w:tc>
         <w:tc>
           <w:tcPr>
             <w:tcW w:w="2551" w:type="dxa"/>
           </w:tcPr>
-          <w:p/>
+          <w:p>
+            <w:pPr>
+              <w:rPr>
+                <w:sz w:val="20"/>
+                <w:szCs w:val="20"/>
+              </w:rPr>
+            </w:pPr>
+          </w:p>
         </w:tc>
       </w:tr>
       <w:tr>
@@ -1037,50 +1899,113 @@
             <w:tcW w:w="709" w:type="dxa"/>
           </w:tcPr>
           <w:p>
-            <w:r>
+            <w:pPr>
+              <w:rPr>
+                <w:sz w:val="20"/>
+                <w:szCs w:val="20"/>
+              </w:rPr>
+            </w:pPr>
+            <w:r>
+              <w:rPr>
+                <w:sz w:val="20"/>
+                <w:szCs w:val="20"/>
+              </w:rPr>
               <w:t>13</w:t>
             </w:r>
           </w:p>
         </w:tc>
         <w:tc>
           <w:tcPr>
-            <w:tcW w:w="1985" w:type="dxa"/>
-          </w:tcPr>
-          <w:p>
-            <w:r>
+            <w:tcW w:w="2411" w:type="dxa"/>
+          </w:tcPr>
+          <w:p>
+            <w:pPr>
+              <w:rPr>
+                <w:sz w:val="20"/>
+                <w:szCs w:val="20"/>
+              </w:rPr>
+            </w:pPr>
+            <w:r>
+              <w:rPr>
+                <w:sz w:val="20"/>
+                <w:szCs w:val="20"/>
+              </w:rPr>
               <w:t>Implement Community Building Program</w:t>
             </w:r>
           </w:p>
-        </w:tc>
-        <w:tc>
-          <w:tcPr>
-            <w:tcW w:w="3402" w:type="dxa"/>
-          </w:tcPr>
-          <w:p/>
+          <w:p>
+            <w:pPr>
+              <w:rPr>
+                <w:sz w:val="20"/>
+                <w:szCs w:val="20"/>
+              </w:rPr>
+            </w:pPr>
+          </w:p>
+        </w:tc>
+        <w:tc>
+          <w:tcPr>
+            <w:tcW w:w="2976" w:type="dxa"/>
+          </w:tcPr>
+          <w:p>
+            <w:pPr>
+              <w:rPr>
+                <w:sz w:val="20"/>
+                <w:szCs w:val="20"/>
+              </w:rPr>
+            </w:pPr>
+          </w:p>
         </w:tc>
         <w:tc>
           <w:tcPr>
             <w:tcW w:w="2410" w:type="dxa"/>
           </w:tcPr>
-          <w:p/>
+          <w:p>
+            <w:pPr>
+              <w:rPr>
+                <w:sz w:val="20"/>
+                <w:szCs w:val="20"/>
+              </w:rPr>
+            </w:pPr>
+          </w:p>
         </w:tc>
         <w:tc>
           <w:tcPr>
             <w:tcW w:w="2454" w:type="dxa"/>
           </w:tcPr>
-          <w:p/>
+          <w:p>
+            <w:pPr>
+              <w:rPr>
+                <w:sz w:val="20"/>
+                <w:szCs w:val="20"/>
+              </w:rPr>
+            </w:pPr>
+          </w:p>
         </w:tc>
         <w:tc>
           <w:tcPr>
             <w:tcW w:w="2366" w:type="dxa"/>
           </w:tcPr>
-          <w:p/>
+          <w:p>
+            <w:pPr>
+              <w:rPr>
+                <w:sz w:val="20"/>
+                <w:szCs w:val="20"/>
+              </w:rPr>
+            </w:pPr>
+          </w:p>
         </w:tc>
         <w:tc>
           <w:tcPr>
             <w:tcW w:w="2551" w:type="dxa"/>
           </w:tcPr>
-          <w:p/>
+          <w:p>
+            <w:pPr>
+              <w:rPr>
+                <w:sz w:val="20"/>
+                <w:szCs w:val="20"/>
+              </w:rPr>
+            </w:pPr>
+          </w:p>
         </w:tc>
       </w:tr>
       <w:tr>
@@ -1089,50 +2014,113 @@
             <w:tcW w:w="709" w:type="dxa"/>
           </w:tcPr>
           <w:p>
-            <w:r>
+            <w:pPr>
+              <w:rPr>
+                <w:sz w:val="20"/>
+                <w:szCs w:val="20"/>
+              </w:rPr>
+            </w:pPr>
+            <w:r>
+              <w:rPr>
+                <w:sz w:val="20"/>
+                <w:szCs w:val="20"/>
+              </w:rPr>
               <w:t>14</w:t>
             </w:r>
           </w:p>
         </w:tc>
         <w:tc>
           <w:tcPr>
-            <w:tcW w:w="1985" w:type="dxa"/>
-          </w:tcPr>
-          <w:p>
-            <w:r>
+            <w:tcW w:w="2411" w:type="dxa"/>
+          </w:tcPr>
+          <w:p>
+            <w:pPr>
+              <w:rPr>
+                <w:sz w:val="20"/>
+                <w:szCs w:val="20"/>
+              </w:rPr>
+            </w:pPr>
+            <w:r>
+              <w:rPr>
+                <w:sz w:val="20"/>
+                <w:szCs w:val="20"/>
+              </w:rPr>
               <w:t>Create a Unified Code Repository</w:t>
             </w:r>
           </w:p>
-        </w:tc>
-        <w:tc>
-          <w:tcPr>
-            <w:tcW w:w="3402" w:type="dxa"/>
-          </w:tcPr>
-          <w:p/>
+          <w:p>
+            <w:pPr>
+              <w:rPr>
+                <w:sz w:val="20"/>
+                <w:szCs w:val="20"/>
+              </w:rPr>
+            </w:pPr>
+          </w:p>
+        </w:tc>
+        <w:tc>
+          <w:tcPr>
+            <w:tcW w:w="2976" w:type="dxa"/>
+          </w:tcPr>
+          <w:p>
+            <w:pPr>
+              <w:rPr>
+                <w:sz w:val="20"/>
+                <w:szCs w:val="20"/>
+              </w:rPr>
+            </w:pPr>
+          </w:p>
         </w:tc>
         <w:tc>
           <w:tcPr>
             <w:tcW w:w="2410" w:type="dxa"/>
           </w:tcPr>
-          <w:p/>
+          <w:p>
+            <w:pPr>
+              <w:rPr>
+                <w:sz w:val="20"/>
+                <w:szCs w:val="20"/>
+              </w:rPr>
+            </w:pPr>
+          </w:p>
         </w:tc>
         <w:tc>
           <w:tcPr>
             <w:tcW w:w="2454" w:type="dxa"/>
           </w:tcPr>
-          <w:p/>
+          <w:p>
+            <w:pPr>
+              <w:rPr>
+                <w:sz w:val="20"/>
+                <w:szCs w:val="20"/>
+              </w:rPr>
+            </w:pPr>
+          </w:p>
         </w:tc>
         <w:tc>
           <w:tcPr>
             <w:tcW w:w="2366" w:type="dxa"/>
           </w:tcPr>
-          <w:p/>
+          <w:p>
+            <w:pPr>
+              <w:rPr>
+                <w:sz w:val="20"/>
+                <w:szCs w:val="20"/>
+              </w:rPr>
+            </w:pPr>
+          </w:p>
         </w:tc>
         <w:tc>
           <w:tcPr>
             <w:tcW w:w="2551" w:type="dxa"/>
           </w:tcPr>
-          <w:p/>
+          <w:p>
+            <w:pPr>
+              <w:rPr>
+                <w:sz w:val="20"/>
+                <w:szCs w:val="20"/>
+              </w:rPr>
+            </w:pPr>
+          </w:p>
         </w:tc>
       </w:tr>
       <w:tr>
@@ -1141,51 +2129,113 @@
             <w:tcW w:w="709" w:type="dxa"/>
           </w:tcPr>
           <w:p>
-            <w:r>
-              <w:lastRenderedPageBreak/>
+            <w:pPr>
+              <w:rPr>
+                <w:sz w:val="20"/>
+                <w:szCs w:val="20"/>
+              </w:rPr>
+            </w:pPr>
+            <w:r>
+              <w:rPr>
+                <w:sz w:val="20"/>
+                <w:szCs w:val="20"/>
+              </w:rPr>
               <w:t>15</w:t>
             </w:r>
           </w:p>
         </w:tc>
         <w:tc>
           <w:tcPr>
-            <w:tcW w:w="1985" w:type="dxa"/>
-          </w:tcPr>
-          <w:p>
-            <w:r>
+            <w:tcW w:w="2411" w:type="dxa"/>
+          </w:tcPr>
+          <w:p>
+            <w:pPr>
+              <w:rPr>
+                <w:sz w:val="20"/>
+                <w:szCs w:val="20"/>
+              </w:rPr>
+            </w:pPr>
+            <w:r>
+              <w:rPr>
+                <w:sz w:val="20"/>
+                <w:szCs w:val="20"/>
+              </w:rPr>
               <w:t>Run Automated Tests for Code Quality</w:t>
             </w:r>
           </w:p>
-        </w:tc>
-        <w:tc>
-          <w:tcPr>
-            <w:tcW w:w="3402" w:type="dxa"/>
-          </w:tcPr>
-          <w:p/>
+          <w:p>
+            <w:pPr>
+              <w:rPr>
+                <w:sz w:val="20"/>
+                <w:szCs w:val="20"/>
+              </w:rPr>
+            </w:pPr>
+          </w:p>
+        </w:tc>
+        <w:tc>
+          <w:tcPr>
+            <w:tcW w:w="2976" w:type="dxa"/>
+          </w:tcPr>
+          <w:p>
+            <w:pPr>
+              <w:rPr>
+                <w:sz w:val="20"/>
+                <w:szCs w:val="20"/>
+              </w:rPr>
+            </w:pPr>
+          </w:p>
         </w:tc>
         <w:tc>
           <w:tcPr>
             <w:tcW w:w="2410" w:type="dxa"/>
           </w:tcPr>
-          <w:p/>
+          <w:p>
+            <w:pPr>
+              <w:rPr>
+                <w:sz w:val="20"/>
+                <w:szCs w:val="20"/>
+              </w:rPr>
+            </w:pPr>
+          </w:p>
         </w:tc>
         <w:tc>
           <w:tcPr>
             <w:tcW w:w="2454" w:type="dxa"/>
           </w:tcPr>
-          <w:p/>
+          <w:p>
+            <w:pPr>
+              <w:rPr>
+                <w:sz w:val="20"/>
+                <w:szCs w:val="20"/>
+              </w:rPr>
+            </w:pPr>
+          </w:p>
         </w:tc>
         <w:tc>
           <w:tcPr>
             <w:tcW w:w="2366" w:type="dxa"/>
           </w:tcPr>
-          <w:p/>
+          <w:p>
+            <w:pPr>
+              <w:rPr>
+                <w:sz w:val="20"/>
+                <w:szCs w:val="20"/>
+              </w:rPr>
+            </w:pPr>
+          </w:p>
         </w:tc>
         <w:tc>
           <w:tcPr>
             <w:tcW w:w="2551" w:type="dxa"/>
           </w:tcPr>
-          <w:p/>
+          <w:p>
+            <w:pPr>
+              <w:rPr>
+                <w:sz w:val="20"/>
+                <w:szCs w:val="20"/>
+              </w:rPr>
+            </w:pPr>
+          </w:p>
         </w:tc>
       </w:tr>
       <w:tr>
@@ -1194,50 +2244,113 @@
             <w:tcW w:w="709" w:type="dxa"/>
           </w:tcPr>
           <w:p>
-            <w:r>
+            <w:pPr>
+              <w:rPr>
+                <w:sz w:val="20"/>
+                <w:szCs w:val="20"/>
+              </w:rPr>
+            </w:pPr>
+            <w:r>
+              <w:rPr>
+                <w:sz w:val="20"/>
+                <w:szCs w:val="20"/>
+              </w:rPr>
               <w:t>16</w:t>
             </w:r>
           </w:p>
         </w:tc>
         <w:tc>
           <w:tcPr>
-            <w:tcW w:w="1985" w:type="dxa"/>
-          </w:tcPr>
-          <w:p>
-            <w:r>
+            <w:tcW w:w="2411" w:type="dxa"/>
+          </w:tcPr>
+          <w:p>
+            <w:pPr>
+              <w:rPr>
+                <w:sz w:val="20"/>
+                <w:szCs w:val="20"/>
+              </w:rPr>
+            </w:pPr>
+            <w:r>
+              <w:rPr>
+                <w:sz w:val="20"/>
+                <w:szCs w:val="20"/>
+              </w:rPr>
               <w:t>Demonstrate Benefits of IS by Real Examples</w:t>
             </w:r>
           </w:p>
-        </w:tc>
-        <w:tc>
-          <w:tcPr>
-            <w:tcW w:w="3402" w:type="dxa"/>
-          </w:tcPr>
-          <w:p/>
+          <w:p>
+            <w:pPr>
+              <w:rPr>
+                <w:sz w:val="20"/>
+                <w:szCs w:val="20"/>
+              </w:rPr>
+            </w:pPr>
+          </w:p>
+        </w:tc>
+        <w:tc>
+          <w:tcPr>
+            <w:tcW w:w="2976" w:type="dxa"/>
+          </w:tcPr>
+          <w:p>
+            <w:pPr>
+              <w:rPr>
+                <w:sz w:val="20"/>
+                <w:szCs w:val="20"/>
+              </w:rPr>
+            </w:pPr>
+          </w:p>
         </w:tc>
         <w:tc>
           <w:tcPr>
             <w:tcW w:w="2410" w:type="dxa"/>
           </w:tcPr>
-          <w:p/>
+          <w:p>
+            <w:pPr>
+              <w:rPr>
+                <w:sz w:val="20"/>
+                <w:szCs w:val="20"/>
+              </w:rPr>
+            </w:pPr>
+          </w:p>
         </w:tc>
         <w:tc>
           <w:tcPr>
             <w:tcW w:w="2454" w:type="dxa"/>
           </w:tcPr>
-          <w:p/>
+          <w:p>
+            <w:pPr>
+              <w:rPr>
+                <w:sz w:val="20"/>
+                <w:szCs w:val="20"/>
+              </w:rPr>
+            </w:pPr>
+          </w:p>
         </w:tc>
         <w:tc>
           <w:tcPr>
             <w:tcW w:w="2366" w:type="dxa"/>
           </w:tcPr>
-          <w:p/>
+          <w:p>
+            <w:pPr>
+              <w:rPr>
+                <w:sz w:val="20"/>
+                <w:szCs w:val="20"/>
+              </w:rPr>
+            </w:pPr>
+          </w:p>
         </w:tc>
         <w:tc>
           <w:tcPr>
             <w:tcW w:w="2551" w:type="dxa"/>
           </w:tcPr>
-          <w:p/>
+          <w:p>
+            <w:pPr>
+              <w:rPr>
+                <w:sz w:val="20"/>
+                <w:szCs w:val="20"/>
+              </w:rPr>
+            </w:pPr>
+          </w:p>
         </w:tc>
       </w:tr>
       <w:tr>
@@ -1246,50 +2359,113 @@
             <w:tcW w:w="709" w:type="dxa"/>
           </w:tcPr>
           <w:p>
-            <w:r>
+            <w:pPr>
+              <w:rPr>
+                <w:sz w:val="20"/>
+                <w:szCs w:val="20"/>
+              </w:rPr>
+            </w:pPr>
+            <w:r>
+              <w:rPr>
+                <w:sz w:val="20"/>
+                <w:szCs w:val="20"/>
+              </w:rPr>
               <w:t>17</w:t>
             </w:r>
           </w:p>
         </w:tc>
         <w:tc>
           <w:tcPr>
-            <w:tcW w:w="1985" w:type="dxa"/>
-          </w:tcPr>
-          <w:p>
-            <w:r>
+            <w:tcW w:w="2411" w:type="dxa"/>
+          </w:tcPr>
+          <w:p>
+            <w:pPr>
+              <w:rPr>
+                <w:sz w:val="20"/>
+                <w:szCs w:val="20"/>
+              </w:rPr>
+            </w:pPr>
+            <w:r>
+              <w:rPr>
+                <w:sz w:val="20"/>
+                <w:szCs w:val="20"/>
+              </w:rPr>
               <w:t>Free up Developer Time to Contribute</w:t>
             </w:r>
           </w:p>
-        </w:tc>
-        <w:tc>
-          <w:tcPr>
-            <w:tcW w:w="3402" w:type="dxa"/>
-          </w:tcPr>
-          <w:p/>
+          <w:p>
+            <w:pPr>
+              <w:rPr>
+                <w:sz w:val="20"/>
+                <w:szCs w:val="20"/>
+              </w:rPr>
+            </w:pPr>
+          </w:p>
+        </w:tc>
+        <w:tc>
+          <w:tcPr>
+            <w:tcW w:w="2976" w:type="dxa"/>
+          </w:tcPr>
+          <w:p>
+            <w:pPr>
+              <w:rPr>
+                <w:sz w:val="20"/>
+                <w:szCs w:val="20"/>
+              </w:rPr>
+            </w:pPr>
+          </w:p>
         </w:tc>
         <w:tc>
           <w:tcPr>
             <w:tcW w:w="2410" w:type="dxa"/>
           </w:tcPr>
-          <w:p/>
+          <w:p>
+            <w:pPr>
+              <w:rPr>
+                <w:sz w:val="20"/>
+                <w:szCs w:val="20"/>
+              </w:rPr>
+            </w:pPr>
+          </w:p>
         </w:tc>
         <w:tc>
           <w:tcPr>
             <w:tcW w:w="2454" w:type="dxa"/>
           </w:tcPr>
-          <w:p/>
+          <w:p>
+            <w:pPr>
+              <w:rPr>
+                <w:sz w:val="20"/>
+                <w:szCs w:val="20"/>
+              </w:rPr>
+            </w:pPr>
+          </w:p>
         </w:tc>
         <w:tc>
           <w:tcPr>
             <w:tcW w:w="2366" w:type="dxa"/>
           </w:tcPr>
-          <w:p/>
+          <w:p>
+            <w:pPr>
+              <w:rPr>
+                <w:sz w:val="20"/>
+                <w:szCs w:val="20"/>
+              </w:rPr>
+            </w:pPr>
+          </w:p>
         </w:tc>
         <w:tc>
           <w:tcPr>
             <w:tcW w:w="2551" w:type="dxa"/>
           </w:tcPr>
-          <w:p/>
+          <w:p>
+            <w:pPr>
+              <w:rPr>
+                <w:sz w:val="20"/>
+                <w:szCs w:val="20"/>
+              </w:rPr>
+            </w:pPr>
+          </w:p>
         </w:tc>
       </w:tr>
       <w:tr>
@@ -1298,14 +2474,24 @@
             <w:tcW w:w="709" w:type="dxa"/>
           </w:tcPr>
           <w:p>
-            <w:r>
+            <w:pPr>
+              <w:rPr>
+                <w:sz w:val="20"/>
+                <w:szCs w:val="20"/>
+              </w:rPr>
+            </w:pPr>
+            <w:r>
+              <w:rPr>
+                <w:sz w:val="20"/>
+                <w:szCs w:val="20"/>
+              </w:rPr>
               <w:t>18</w:t>
             </w:r>
           </w:p>
         </w:tc>
         <w:tc>
           <w:tcPr>
-            <w:tcW w:w="1985" w:type="dxa"/>
+            <w:tcW w:w="2411" w:type="dxa"/>
           </w:tcPr>
           <w:p>
             <w:pPr>
@@ -1313,8 +2499,6 @@
               <w:rPr>
                 <w:rFonts w:asciiTheme="minorHAnsi" w:eastAsiaTheme="minorEastAsia" w:hAnsiTheme="minorHAnsi" w:cstheme="minorBidi"/>
                 <w:kern w:val="2"/>
-                <w:sz w:val="24"/>
-                <w:szCs w:val="24"/>
                 <w:lang w:val="en-IE" w:eastAsia="en-US"/>
                 <w14:ligatures w14:val="standardContextual"/>
               </w:rPr>
@@ -1323,45 +2507,99 @@
               <w:rPr>
                 <w:rFonts w:asciiTheme="minorHAnsi" w:eastAsiaTheme="minorEastAsia" w:hAnsiTheme="minorHAnsi" w:cstheme="minorBidi"/>
                 <w:kern w:val="2"/>
-                <w:sz w:val="24"/>
-                <w:szCs w:val="24"/>
                 <w:lang w:val="en-IE" w:eastAsia="en-US"/>
                 <w14:ligatures w14:val="standardContextual"/>
               </w:rPr>
-              <w:t>Explain Benefits &amp; Goals of InnerSource</w:t>
-            </w:r>
-          </w:p>
-          <w:p/>
-        </w:tc>
-        <w:tc>
-          <w:tcPr>
-            <w:tcW w:w="3402" w:type="dxa"/>
-          </w:tcPr>
-          <w:p/>
+              <w:t xml:space="preserve">Explain Benefits &amp; Goals of </w:t>
+            </w:r>
+            <w:proofErr w:type="spellStart"/>
+            <w:r>
+              <w:rPr>
+                <w:rFonts w:asciiTheme="minorHAnsi" w:eastAsiaTheme="minorEastAsia" w:hAnsiTheme="minorHAnsi" w:cstheme="minorBidi"/>
+                <w:kern w:val="2"/>
+                <w:lang w:val="en-IE" w:eastAsia="en-US"/>
+                <w14:ligatures w14:val="standardContextual"/>
+              </w:rPr>
+              <w:t>InnerSource</w:t>
+            </w:r>
+            <w:proofErr w:type="spellEnd"/>
+          </w:p>
+          <w:p>
+            <w:pPr>
+              <w:pStyle w:val="HTMLPreformatted"/>
+              <w:rPr>
+                <w:rFonts w:asciiTheme="minorHAnsi" w:eastAsiaTheme="minorEastAsia" w:hAnsiTheme="minorHAnsi" w:cstheme="minorBidi"/>
+                <w:kern w:val="2"/>
+                <w:lang w:val="en-IE" w:eastAsia="en-US"/>
+                <w14:ligatures w14:val="standardContextual"/>
+              </w:rPr>
+            </w:pPr>
+          </w:p>
+        </w:tc>
+        <w:tc>
+          <w:tcPr>
+            <w:tcW w:w="2976" w:type="dxa"/>
+          </w:tcPr>
+          <w:p>
+            <w:pPr>
+              <w:rPr>
+                <w:sz w:val="20"/>
+                <w:szCs w:val="20"/>
+              </w:rPr>
+            </w:pPr>
+          </w:p>
         </w:tc>
         <w:tc>
           <w:tcPr>
             <w:tcW w:w="2410" w:type="dxa"/>
           </w:tcPr>
-          <w:p/>
+          <w:p>
+            <w:pPr>
+              <w:rPr>
+                <w:sz w:val="20"/>
+                <w:szCs w:val="20"/>
+              </w:rPr>
+            </w:pPr>
+          </w:p>
         </w:tc>
         <w:tc>
           <w:tcPr>
             <w:tcW w:w="2454" w:type="dxa"/>
           </w:tcPr>
-          <w:p/>
+          <w:p>
+            <w:pPr>
+              <w:rPr>
+                <w:sz w:val="20"/>
+                <w:szCs w:val="20"/>
+              </w:rPr>
+            </w:pPr>
+          </w:p>
         </w:tc>
         <w:tc>
           <w:tcPr>
             <w:tcW w:w="2366" w:type="dxa"/>
           </w:tcPr>
-          <w:p/>
+          <w:p>
+            <w:pPr>
+              <w:rPr>
+                <w:sz w:val="20"/>
+                <w:szCs w:val="20"/>
+              </w:rPr>
+            </w:pPr>
+          </w:p>
         </w:tc>
         <w:tc>
           <w:tcPr>
             <w:tcW w:w="2551" w:type="dxa"/>
           </w:tcPr>
-          <w:p/>
+          <w:p>
+            <w:pPr>
+              <w:rPr>
+                <w:sz w:val="20"/>
+                <w:szCs w:val="20"/>
+              </w:rPr>
+            </w:pPr>
+          </w:p>
         </w:tc>
       </w:tr>
       <w:tr>
@@ -1370,50 +2608,113 @@
             <w:tcW w:w="709" w:type="dxa"/>
           </w:tcPr>
           <w:p>
-            <w:r>
+            <w:pPr>
+              <w:rPr>
+                <w:sz w:val="20"/>
+                <w:szCs w:val="20"/>
+              </w:rPr>
+            </w:pPr>
+            <w:r>
+              <w:rPr>
+                <w:sz w:val="20"/>
+                <w:szCs w:val="20"/>
+              </w:rPr>
               <w:t>19</w:t>
             </w:r>
           </w:p>
         </w:tc>
         <w:tc>
           <w:tcPr>
-            <w:tcW w:w="1985" w:type="dxa"/>
-          </w:tcPr>
-          <w:p>
-            <w:r>
+            <w:tcW w:w="2411" w:type="dxa"/>
+          </w:tcPr>
+          <w:p>
+            <w:pPr>
+              <w:rPr>
+                <w:sz w:val="20"/>
+                <w:szCs w:val="20"/>
+              </w:rPr>
+            </w:pPr>
+            <w:r>
+              <w:rPr>
+                <w:sz w:val="20"/>
+                <w:szCs w:val="20"/>
+              </w:rPr>
               <w:t>Personalized Interaction to Address Biases</w:t>
             </w:r>
           </w:p>
-        </w:tc>
-        <w:tc>
-          <w:tcPr>
-            <w:tcW w:w="3402" w:type="dxa"/>
-          </w:tcPr>
-          <w:p/>
+          <w:p>
+            <w:pPr>
+              <w:rPr>
+                <w:sz w:val="20"/>
+                <w:szCs w:val="20"/>
+              </w:rPr>
+            </w:pPr>
+          </w:p>
+        </w:tc>
+        <w:tc>
+          <w:tcPr>
+            <w:tcW w:w="2976" w:type="dxa"/>
+          </w:tcPr>
+          <w:p>
+            <w:pPr>
+              <w:rPr>
+                <w:sz w:val="20"/>
+                <w:szCs w:val="20"/>
+              </w:rPr>
+            </w:pPr>
+          </w:p>
         </w:tc>
         <w:tc>
           <w:tcPr>
             <w:tcW w:w="2410" w:type="dxa"/>
           </w:tcPr>
-          <w:p/>
+          <w:p>
+            <w:pPr>
+              <w:rPr>
+                <w:sz w:val="20"/>
+                <w:szCs w:val="20"/>
+              </w:rPr>
+            </w:pPr>
+          </w:p>
         </w:tc>
         <w:tc>
           <w:tcPr>
             <w:tcW w:w="2454" w:type="dxa"/>
           </w:tcPr>
-          <w:p/>
+          <w:p>
+            <w:pPr>
+              <w:rPr>
+                <w:sz w:val="20"/>
+                <w:szCs w:val="20"/>
+              </w:rPr>
+            </w:pPr>
+          </w:p>
         </w:tc>
         <w:tc>
           <w:tcPr>
             <w:tcW w:w="2366" w:type="dxa"/>
           </w:tcPr>
-          <w:p/>
+          <w:p>
+            <w:pPr>
+              <w:rPr>
+                <w:sz w:val="20"/>
+                <w:szCs w:val="20"/>
+              </w:rPr>
+            </w:pPr>
+          </w:p>
         </w:tc>
         <w:tc>
           <w:tcPr>
             <w:tcW w:w="2551" w:type="dxa"/>
           </w:tcPr>
-          <w:p/>
+          <w:p>
+            <w:pPr>
+              <w:rPr>
+                <w:sz w:val="20"/>
+                <w:szCs w:val="20"/>
+              </w:rPr>
+            </w:pPr>
+          </w:p>
         </w:tc>
       </w:tr>
     </w:tbl>
@@ -1889,7 +3190,6 @@
     <w:basedOn w:val="Normal"/>
     <w:link w:val="HTMLPreformattedChar"/>
     <w:uiPriority w:val="99"/>
-    <w:semiHidden/>
     <w:unhideWhenUsed/>
     <w:rsid w:val="00E27DFE"/>
     <w:pPr>
@@ -1926,7 +3226,6 @@
     <w:basedOn w:val="DefaultParagraphFont"/>
     <w:link w:val="HTMLPreformatted"/>
     <w:uiPriority w:val="99"/>
-    <w:semiHidden/>
     <w:rsid w:val="00E27DFE"/>
     <w:rPr>
       <w:rFonts w:ascii="Courier New" w:eastAsia="Times New Roman" w:hAnsi="Courier New" w:cs="Courier New"/>

</xml_diff>